<commit_message>
Implementando a atualização de Pessoa com taxa existente!
</commit_message>
<xml_diff>
--- a/Documentação/Documentação Projeto Integrador PoupaMais.docx
+++ b/Documentação/Documentação Projeto Integrador PoupaMais.docx
@@ -1,6 +1,6 @@
 
 <file path=word/document.xml><?xml version="1.0" encoding="utf-8"?>
-<w:document xmlns:wpc="http://schemas.microsoft.com/office/word/2010/wordprocessingCanvas" xmlns:mc="http://schemas.openxmlformats.org/markup-compatibility/2006" xmlns:o="urn:schemas-microsoft-com:office:office" xmlns:r="http://schemas.openxmlformats.org/officeDocument/2006/relationships" xmlns:m="http://schemas.openxmlformats.org/officeDocument/2006/math" xmlns:v="urn:schemas-microsoft-com:vml" xmlns:wp14="http://schemas.microsoft.com/office/word/2010/wordprocessingDrawing" xmlns:wp="http://schemas.openxmlformats.org/drawingml/2006/wordprocessingDrawing" xmlns:w10="urn:schemas-microsoft-com:office:word" xmlns:w="http://schemas.openxmlformats.org/wordprocessingml/2006/main" xmlns:w14="http://schemas.microsoft.com/office/word/2010/wordml" xmlns:w15="http://schemas.microsoft.com/office/word/2012/wordml" xmlns:wpg="http://schemas.microsoft.com/office/word/2010/wordprocessingGroup" xmlns:wpi="http://schemas.microsoft.com/office/word/2010/wordprocessingInk" xmlns:wne="http://schemas.microsoft.com/office/word/2006/wordml" xmlns:wps="http://schemas.microsoft.com/office/word/2010/wordprocessingShape" mc:Ignorable="w14 w15 wp14">
+<w:document xmlns:wpc="http://schemas.microsoft.com/office/word/2010/wordprocessingCanvas" xmlns:cx="http://schemas.microsoft.com/office/drawing/2014/chartex" xmlns:cx1="http://schemas.microsoft.com/office/drawing/2015/9/8/chartex" xmlns:cx2="http://schemas.microsoft.com/office/drawing/2015/10/21/chartex" xmlns:cx3="http://schemas.microsoft.com/office/drawing/2016/5/9/chartex" xmlns:cx4="http://schemas.microsoft.com/office/drawing/2016/5/10/chartex" xmlns:cx5="http://schemas.microsoft.com/office/drawing/2016/5/11/chartex" xmlns:cx6="http://schemas.microsoft.com/office/drawing/2016/5/12/chartex" xmlns:cx7="http://schemas.microsoft.com/office/drawing/2016/5/13/chartex" xmlns:cx8="http://schemas.microsoft.com/office/drawing/2016/5/14/chartex" xmlns:mc="http://schemas.openxmlformats.org/markup-compatibility/2006" xmlns:aink="http://schemas.microsoft.com/office/drawing/2016/ink" xmlns:am3d="http://schemas.microsoft.com/office/drawing/2017/model3d" xmlns:o="urn:schemas-microsoft-com:office:office" xmlns:oel="http://schemas.microsoft.com/office/2019/extlst" xmlns:r="http://schemas.openxmlformats.org/officeDocument/2006/relationships" xmlns:m="http://schemas.openxmlformats.org/officeDocument/2006/math" xmlns:v="urn:schemas-microsoft-com:vml" xmlns:wp14="http://schemas.microsoft.com/office/word/2010/wordprocessingDrawing" xmlns:wp="http://schemas.openxmlformats.org/drawingml/2006/wordprocessingDrawing" xmlns:w10="urn:schemas-microsoft-com:office:word" xmlns:w="http://schemas.openxmlformats.org/wordprocessingml/2006/main" xmlns:w14="http://schemas.microsoft.com/office/word/2010/wordml" xmlns:w15="http://schemas.microsoft.com/office/word/2012/wordml" xmlns:w16cex="http://schemas.microsoft.com/office/word/2018/wordml/cex" xmlns:w16cid="http://schemas.microsoft.com/office/word/2016/wordml/cid" xmlns:w16="http://schemas.microsoft.com/office/word/2018/wordml" xmlns:w16sdtdh="http://schemas.microsoft.com/office/word/2020/wordml/sdtdatahash" xmlns:w16se="http://schemas.microsoft.com/office/word/2015/wordml/symex" xmlns:wpg="http://schemas.microsoft.com/office/word/2010/wordprocessingGroup" xmlns:wpi="http://schemas.microsoft.com/office/word/2010/wordprocessingInk" xmlns:wne="http://schemas.microsoft.com/office/word/2006/wordml" xmlns:wps="http://schemas.microsoft.com/office/word/2010/wordprocessingShape" mc:Ignorable="w14 w15 w16se w16cid w16 w16cex w16sdtdh wp14">
   <w:body>
     <w:p>
       <w:pPr>
@@ -255,6 +255,15 @@
     </w:p>
     <w:p>
       <w:pPr>
+        <w:jc w:val="center"/>
+        <w:rPr>
+          <w:b/>
+          <w:sz w:val="24"/>
+        </w:rPr>
+      </w:pPr>
+    </w:p>
+    <w:p>
+      <w:pPr>
         <w:jc w:val="both"/>
         <w:rPr>
           <w:i/>
@@ -338,15 +347,13 @@
         </w:rPr>
         <w:t xml:space="preserve">aldo de seus rendimentos automaticamente pois eles serão </w:t>
       </w:r>
-      <w:proofErr w:type="gramStart"/>
       <w:r>
         <w:rPr>
           <w:i/>
           <w:sz w:val="24"/>
         </w:rPr>
-        <w:t>atualizadas</w:t>
+        <w:t>atualizados</w:t>
       </w:r>
-      <w:proofErr w:type="gramEnd"/>
       <w:r>
         <w:rPr>
           <w:i/>
@@ -361,16 +368,6 @@
         </w:rPr>
         <w:t>, e isso pode ser alterado para a quantidade de tempo que melhor atender a necessidade do usuário.</w:t>
       </w:r>
-    </w:p>
-    <w:p>
-      <w:pPr>
-        <w:jc w:val="center"/>
-      </w:pPr>
-    </w:p>
-    <w:p>
-      <w:pPr>
-        <w:jc w:val="center"/>
-      </w:pPr>
     </w:p>
     <w:p>
       <w:pPr>
@@ -420,17 +417,25 @@
     <w:p>
       <w:pPr>
         <w:jc w:val="center"/>
+        <w:rPr>
+          <w:b/>
+          <w:sz w:val="24"/>
+        </w:rPr>
+      </w:pPr>
+    </w:p>
+    <w:p>
+      <w:pPr>
+        <w:jc w:val="center"/>
       </w:pPr>
       <w:r>
         <w:rPr>
           <w:noProof/>
-          <w:lang w:eastAsia="pt-BR"/>
         </w:rPr>
         <w:drawing>
-          <wp:inline distT="0" distB="0" distL="0" distR="0">
+          <wp:inline distT="0" distB="0" distL="0" distR="0" wp14:anchorId="3AC91BE8" wp14:editId="3C4432AB">
             <wp:extent cx="5400040" cy="3567430"/>
             <wp:effectExtent l="0" t="0" r="0" b="0"/>
-            <wp:docPr id="3" name="Imagem 3"/>
+            <wp:docPr id="1" name="Imagem 1" descr="Diagrama&#10;&#10;Descrição gerada automaticamente"/>
             <wp:cNvGraphicFramePr>
               <a:graphicFrameLocks xmlns:a="http://schemas.openxmlformats.org/drawingml/2006/main" noChangeAspect="1"/>
             </wp:cNvGraphicFramePr>
@@ -438,7 +443,7 @@
               <a:graphicData uri="http://schemas.openxmlformats.org/drawingml/2006/picture">
                 <pic:pic xmlns:pic="http://schemas.openxmlformats.org/drawingml/2006/picture">
                   <pic:nvPicPr>
-                    <pic:cNvPr id="3" name="Organograma Projeto Integrador Senac.png"/>
+                    <pic:cNvPr id="1" name="Imagem 1" descr="Diagrama&#10;&#10;Descrição gerada automaticamente"/>
                     <pic:cNvPicPr/>
                   </pic:nvPicPr>
                   <pic:blipFill>
@@ -483,18 +488,52 @@
       <w:pPr>
         <w:jc w:val="center"/>
         <w:rPr>
-          <w:b/>
-          <w:sz w:val="24"/>
+          <w:i/>
+          <w:iCs/>
+          <w:sz w:val="18"/>
+          <w:szCs w:val="18"/>
         </w:rPr>
       </w:pPr>
+      <w:r>
+        <w:rPr>
+          <w:i/>
+          <w:iCs/>
+          <w:sz w:val="18"/>
+          <w:szCs w:val="18"/>
+        </w:rPr>
+        <w:t xml:space="preserve">Obs.: </w:t>
+      </w:r>
+      <w:r>
+        <w:rPr>
+          <w:i/>
+          <w:iCs/>
+          <w:sz w:val="18"/>
+          <w:szCs w:val="18"/>
+        </w:rPr>
+        <w:t xml:space="preserve">Segue imagem </w:t>
+      </w:r>
+      <w:r>
+        <w:rPr>
+          <w:i/>
+          <w:iCs/>
+          <w:sz w:val="18"/>
+          <w:szCs w:val="18"/>
+        </w:rPr>
+        <w:t xml:space="preserve">com uma qualidade melhor </w:t>
+      </w:r>
+      <w:r>
+        <w:rPr>
+          <w:i/>
+          <w:iCs/>
+          <w:sz w:val="18"/>
+          <w:szCs w:val="18"/>
+        </w:rPr>
+        <w:t>no Apêndice A</w:t>
+      </w:r>
     </w:p>
     <w:p>
       <w:pPr>
         <w:jc w:val="center"/>
-        <w:rPr>
-          <w:b/>
-          <w:sz w:val="24"/>
-        </w:rPr>
       </w:pPr>
     </w:p>
     <w:p>
@@ -863,11 +902,6 @@
     <w:p>
       <w:pPr>
         <w:jc w:val="center"/>
-      </w:pPr>
-    </w:p>
-    <w:p>
-      <w:pPr>
-        <w:jc w:val="center"/>
         <w:rPr>
           <w:b/>
           <w:sz w:val="24"/>
@@ -878,6 +912,7 @@
           <w:b/>
           <w:sz w:val="24"/>
         </w:rPr>
+        <w:lastRenderedPageBreak/>
         <w:t>IDENTIFICAÇÃO PRELIMINAR DAS CLASSES</w:t>
       </w:r>
     </w:p>
@@ -1341,6 +1376,14 @@
         </w:tc>
       </w:tr>
     </w:tbl>
+    <w:p>
+      <w:pPr>
+        <w:rPr>
+          <w:b/>
+          <w:sz w:val="24"/>
+        </w:rPr>
+      </w:pPr>
+    </w:p>
     <w:p>
       <w:pPr>
         <w:jc w:val="center"/>
@@ -1403,8 +1446,6 @@
           <w:sz w:val="24"/>
         </w:rPr>
       </w:pPr>
-      <w:bookmarkStart w:id="0" w:name="_GoBack"/>
-      <w:bookmarkEnd w:id="0"/>
     </w:p>
     <w:p>
       <w:pPr>
@@ -1447,7 +1488,7 @@
           <w:lang w:eastAsia="pt-BR"/>
         </w:rPr>
         <w:drawing>
-          <wp:inline distT="0" distB="0" distL="0" distR="0">
+          <wp:inline distT="0" distB="0" distL="0" distR="0" wp14:anchorId="480DD150" wp14:editId="5523D822">
             <wp:extent cx="6019800" cy="5057775"/>
             <wp:effectExtent l="0" t="0" r="0" b="9525"/>
             <wp:docPr id="2" name="Imagem 2"/>
@@ -1497,20 +1538,12 @@
           <w:sz w:val="24"/>
         </w:rPr>
       </w:pPr>
-    </w:p>
-    <w:p>
-      <w:pPr>
-        <w:jc w:val="center"/>
-        <w:rPr>
-          <w:b/>
-          <w:sz w:val="24"/>
-        </w:rPr>
-      </w:pPr>
       <w:r>
         <w:rPr>
           <w:b/>
           <w:sz w:val="24"/>
         </w:rPr>
+        <w:lastRenderedPageBreak/>
         <w:t>DICIONÁRIO DE DADOS</w:t>
       </w:r>
     </w:p>
@@ -2039,27 +2072,15 @@
               </w:rPr>
             </w:pPr>
             <w:proofErr w:type="spellStart"/>
-            <w:proofErr w:type="gramStart"/>
-            <w:r>
-              <w:rPr>
-                <w:rFonts w:ascii="Calibri" w:eastAsia="Times New Roman" w:hAnsi="Calibri" w:cs="Calibri"/>
-                <w:color w:val="000000"/>
-                <w:sz w:val="18"/>
-                <w:szCs w:val="18"/>
-                <w:lang w:eastAsia="pt-BR"/>
-              </w:rPr>
-              <w:t>id</w:t>
-            </w:r>
-            <w:proofErr w:type="gramEnd"/>
-            <w:r>
-              <w:rPr>
-                <w:rFonts w:ascii="Calibri" w:eastAsia="Times New Roman" w:hAnsi="Calibri" w:cs="Calibri"/>
-                <w:color w:val="000000"/>
-                <w:sz w:val="18"/>
-                <w:szCs w:val="18"/>
-                <w:lang w:eastAsia="pt-BR"/>
-              </w:rPr>
-              <w:t>_carteira</w:t>
+            <w:r>
+              <w:rPr>
+                <w:rFonts w:ascii="Calibri" w:eastAsia="Times New Roman" w:hAnsi="Calibri" w:cs="Calibri"/>
+                <w:color w:val="000000"/>
+                <w:sz w:val="18"/>
+                <w:szCs w:val="18"/>
+                <w:lang w:eastAsia="pt-BR"/>
+              </w:rPr>
+              <w:t>id_carteira</w:t>
             </w:r>
             <w:proofErr w:type="spellEnd"/>
           </w:p>
@@ -2359,6 +2380,16 @@
               </w:rPr>
             </w:pPr>
             <w:proofErr w:type="spellStart"/>
+            <w:r>
+              <w:rPr>
+                <w:rFonts w:ascii="Calibri" w:eastAsia="Times New Roman" w:hAnsi="Calibri" w:cs="Calibri"/>
+                <w:color w:val="000000"/>
+                <w:sz w:val="18"/>
+                <w:szCs w:val="18"/>
+                <w:lang w:eastAsia="pt-BR"/>
+              </w:rPr>
+              <w:t>data_</w:t>
+            </w:r>
             <w:proofErr w:type="gramStart"/>
             <w:r>
               <w:rPr>
@@ -2368,7 +2399,7 @@
                 <w:szCs w:val="18"/>
                 <w:lang w:eastAsia="pt-BR"/>
               </w:rPr>
-              <w:t>data</w:t>
+              <w:t>inicio</w:t>
             </w:r>
             <w:proofErr w:type="gramEnd"/>
             <w:r>
@@ -2379,7 +2410,7 @@
                 <w:szCs w:val="18"/>
                 <w:lang w:eastAsia="pt-BR"/>
               </w:rPr>
-              <w:t>_inicio_investimento</w:t>
+              <w:t>_investimento</w:t>
             </w:r>
             <w:proofErr w:type="spellEnd"/>
           </w:p>
@@ -2678,6 +2709,16 @@
               </w:rPr>
             </w:pPr>
             <w:proofErr w:type="spellStart"/>
+            <w:r>
+              <w:rPr>
+                <w:rFonts w:ascii="Calibri" w:eastAsia="Times New Roman" w:hAnsi="Calibri" w:cs="Calibri"/>
+                <w:color w:val="000000"/>
+                <w:sz w:val="18"/>
+                <w:szCs w:val="18"/>
+                <w:lang w:eastAsia="pt-BR"/>
+              </w:rPr>
+              <w:t>data_</w:t>
+            </w:r>
             <w:proofErr w:type="gramStart"/>
             <w:r>
               <w:rPr>
@@ -2687,7 +2728,7 @@
                 <w:szCs w:val="18"/>
                 <w:lang w:eastAsia="pt-BR"/>
               </w:rPr>
-              <w:t>data</w:t>
+              <w:t>termino</w:t>
             </w:r>
             <w:proofErr w:type="gramEnd"/>
             <w:r>
@@ -2698,7 +2739,7 @@
                 <w:szCs w:val="18"/>
                 <w:lang w:eastAsia="pt-BR"/>
               </w:rPr>
-              <w:t>_termino_investimento</w:t>
+              <w:t>_investimento</w:t>
             </w:r>
             <w:proofErr w:type="spellEnd"/>
           </w:p>
@@ -2996,7 +3037,6 @@
                 <w:lang w:eastAsia="pt-BR"/>
               </w:rPr>
             </w:pPr>
-            <w:proofErr w:type="gramStart"/>
             <w:r>
               <w:rPr>
                 <w:rFonts w:ascii="Calibri" w:eastAsia="Times New Roman" w:hAnsi="Calibri" w:cs="Calibri"/>
@@ -3007,7 +3047,6 @@
               </w:rPr>
               <w:t>nome</w:t>
             </w:r>
-            <w:proofErr w:type="gramEnd"/>
           </w:p>
         </w:tc>
         <w:tc>
@@ -3326,27 +3365,15 @@
               </w:rPr>
             </w:pPr>
             <w:proofErr w:type="spellStart"/>
-            <w:proofErr w:type="gramStart"/>
-            <w:r>
-              <w:rPr>
-                <w:rFonts w:ascii="Calibri" w:eastAsia="Times New Roman" w:hAnsi="Calibri" w:cs="Calibri"/>
-                <w:color w:val="000000"/>
-                <w:sz w:val="18"/>
-                <w:szCs w:val="18"/>
-                <w:lang w:eastAsia="pt-BR"/>
-              </w:rPr>
-              <w:t>saldo</w:t>
-            </w:r>
-            <w:proofErr w:type="gramEnd"/>
-            <w:r>
-              <w:rPr>
-                <w:rFonts w:ascii="Calibri" w:eastAsia="Times New Roman" w:hAnsi="Calibri" w:cs="Calibri"/>
-                <w:color w:val="000000"/>
-                <w:sz w:val="18"/>
-                <w:szCs w:val="18"/>
-                <w:lang w:eastAsia="pt-BR"/>
-              </w:rPr>
-              <w:t>_atual</w:t>
+            <w:r>
+              <w:rPr>
+                <w:rFonts w:ascii="Calibri" w:eastAsia="Times New Roman" w:hAnsi="Calibri" w:cs="Calibri"/>
+                <w:color w:val="000000"/>
+                <w:sz w:val="18"/>
+                <w:szCs w:val="18"/>
+                <w:lang w:eastAsia="pt-BR"/>
+              </w:rPr>
+              <w:t>saldo_atual</w:t>
             </w:r>
             <w:proofErr w:type="spellEnd"/>
           </w:p>
@@ -4501,27 +4528,15 @@
               </w:rPr>
             </w:pPr>
             <w:proofErr w:type="spellStart"/>
-            <w:proofErr w:type="gramStart"/>
-            <w:r>
-              <w:rPr>
-                <w:rFonts w:ascii="Calibri" w:eastAsia="Times New Roman" w:hAnsi="Calibri" w:cs="Calibri"/>
-                <w:color w:val="000000"/>
-                <w:sz w:val="18"/>
-                <w:szCs w:val="18"/>
-                <w:lang w:eastAsia="pt-BR"/>
-              </w:rPr>
-              <w:t>id</w:t>
-            </w:r>
-            <w:proofErr w:type="gramEnd"/>
-            <w:r>
-              <w:rPr>
-                <w:rFonts w:ascii="Calibri" w:eastAsia="Times New Roman" w:hAnsi="Calibri" w:cs="Calibri"/>
-                <w:color w:val="000000"/>
-                <w:sz w:val="18"/>
-                <w:szCs w:val="18"/>
-                <w:lang w:eastAsia="pt-BR"/>
-              </w:rPr>
-              <w:t>_documento</w:t>
+            <w:r>
+              <w:rPr>
+                <w:rFonts w:ascii="Calibri" w:eastAsia="Times New Roman" w:hAnsi="Calibri" w:cs="Calibri"/>
+                <w:color w:val="000000"/>
+                <w:sz w:val="18"/>
+                <w:szCs w:val="18"/>
+                <w:lang w:eastAsia="pt-BR"/>
+              </w:rPr>
+              <w:t>id_documento</w:t>
             </w:r>
             <w:proofErr w:type="spellEnd"/>
           </w:p>
@@ -6679,27 +6694,15 @@
               </w:rPr>
             </w:pPr>
             <w:proofErr w:type="spellStart"/>
-            <w:proofErr w:type="gramStart"/>
-            <w:r>
-              <w:rPr>
-                <w:rFonts w:ascii="Calibri" w:eastAsia="Times New Roman" w:hAnsi="Calibri" w:cs="Calibri"/>
-                <w:color w:val="000000"/>
-                <w:sz w:val="18"/>
-                <w:szCs w:val="18"/>
-                <w:lang w:eastAsia="pt-BR"/>
-              </w:rPr>
-              <w:t>id</w:t>
-            </w:r>
-            <w:proofErr w:type="gramEnd"/>
-            <w:r>
-              <w:rPr>
-                <w:rFonts w:ascii="Calibri" w:eastAsia="Times New Roman" w:hAnsi="Calibri" w:cs="Calibri"/>
-                <w:color w:val="000000"/>
-                <w:sz w:val="18"/>
-                <w:szCs w:val="18"/>
-                <w:lang w:eastAsia="pt-BR"/>
-              </w:rPr>
-              <w:t>_endereco</w:t>
+            <w:r>
+              <w:rPr>
+                <w:rFonts w:ascii="Calibri" w:eastAsia="Times New Roman" w:hAnsi="Calibri" w:cs="Calibri"/>
+                <w:color w:val="000000"/>
+                <w:sz w:val="18"/>
+                <w:szCs w:val="18"/>
+                <w:lang w:eastAsia="pt-BR"/>
+              </w:rPr>
+              <w:t>id_endereco</w:t>
             </w:r>
             <w:proofErr w:type="spellEnd"/>
           </w:p>
@@ -6997,8 +7000,6 @@
                 <w:lang w:eastAsia="pt-BR"/>
               </w:rPr>
             </w:pPr>
-            <w:proofErr w:type="spellStart"/>
-            <w:proofErr w:type="gramStart"/>
             <w:r>
               <w:rPr>
                 <w:rFonts w:ascii="Calibri" w:eastAsia="Times New Roman" w:hAnsi="Calibri" w:cs="Calibri"/>
@@ -7009,8 +7010,6 @@
               </w:rPr>
               <w:t>cep</w:t>
             </w:r>
-            <w:proofErr w:type="spellEnd"/>
-            <w:proofErr w:type="gramEnd"/>
           </w:p>
         </w:tc>
         <w:tc>
@@ -7328,7 +7327,6 @@
                 <w:lang w:eastAsia="pt-BR"/>
               </w:rPr>
             </w:pPr>
-            <w:proofErr w:type="gramStart"/>
             <w:r>
               <w:rPr>
                 <w:rFonts w:ascii="Calibri" w:eastAsia="Times New Roman" w:hAnsi="Calibri" w:cs="Calibri"/>
@@ -7339,7 +7337,6 @@
               </w:rPr>
               <w:t>logradouro</w:t>
             </w:r>
-            <w:proofErr w:type="gramEnd"/>
           </w:p>
         </w:tc>
         <w:tc>
@@ -9186,27 +9183,15 @@
               </w:rPr>
             </w:pPr>
             <w:proofErr w:type="spellStart"/>
-            <w:proofErr w:type="gramStart"/>
-            <w:r>
-              <w:rPr>
-                <w:rFonts w:ascii="Calibri" w:eastAsia="Times New Roman" w:hAnsi="Calibri" w:cs="Calibri"/>
-                <w:color w:val="000000"/>
-                <w:sz w:val="18"/>
-                <w:szCs w:val="18"/>
-                <w:lang w:eastAsia="pt-BR"/>
-              </w:rPr>
-              <w:t>id</w:t>
-            </w:r>
-            <w:proofErr w:type="gramEnd"/>
-            <w:r>
-              <w:rPr>
-                <w:rFonts w:ascii="Calibri" w:eastAsia="Times New Roman" w:hAnsi="Calibri" w:cs="Calibri"/>
-                <w:color w:val="000000"/>
-                <w:sz w:val="18"/>
-                <w:szCs w:val="18"/>
-                <w:lang w:eastAsia="pt-BR"/>
-              </w:rPr>
-              <w:t>_pessoa</w:t>
+            <w:r>
+              <w:rPr>
+                <w:rFonts w:ascii="Calibri" w:eastAsia="Times New Roman" w:hAnsi="Calibri" w:cs="Calibri"/>
+                <w:color w:val="000000"/>
+                <w:sz w:val="18"/>
+                <w:szCs w:val="18"/>
+                <w:lang w:eastAsia="pt-BR"/>
+              </w:rPr>
+              <w:t>id_pessoa</w:t>
             </w:r>
             <w:proofErr w:type="spellEnd"/>
           </w:p>
@@ -9504,7 +9489,6 @@
                 <w:lang w:eastAsia="pt-BR"/>
               </w:rPr>
             </w:pPr>
-            <w:proofErr w:type="gramStart"/>
             <w:r>
               <w:rPr>
                 <w:rFonts w:ascii="Calibri" w:eastAsia="Times New Roman" w:hAnsi="Calibri" w:cs="Calibri"/>
@@ -9515,7 +9499,6 @@
               </w:rPr>
               <w:t>nome</w:t>
             </w:r>
-            <w:proofErr w:type="gramEnd"/>
           </w:p>
         </w:tc>
         <w:tc>
@@ -9833,7 +9816,6 @@
                 <w:lang w:eastAsia="pt-BR"/>
               </w:rPr>
             </w:pPr>
-            <w:proofErr w:type="gramStart"/>
             <w:r>
               <w:rPr>
                 <w:rFonts w:ascii="Calibri" w:eastAsia="Times New Roman" w:hAnsi="Calibri" w:cs="Calibri"/>
@@ -9844,7 +9826,6 @@
               </w:rPr>
               <w:t>idade</w:t>
             </w:r>
-            <w:proofErr w:type="gramEnd"/>
           </w:p>
         </w:tc>
         <w:tc>
@@ -9873,7 +9854,6 @@
               </w:rPr>
             </w:pPr>
             <w:proofErr w:type="spellStart"/>
-            <w:proofErr w:type="gramStart"/>
             <w:r>
               <w:rPr>
                 <w:rFonts w:ascii="Calibri" w:eastAsia="Times New Roman" w:hAnsi="Calibri" w:cs="Calibri"/>
@@ -9885,7 +9865,6 @@
               <w:t>int</w:t>
             </w:r>
             <w:proofErr w:type="spellEnd"/>
-            <w:proofErr w:type="gramEnd"/>
           </w:p>
         </w:tc>
         <w:tc>
@@ -10143,7 +10122,6 @@
               </w:rPr>
             </w:pPr>
             <w:proofErr w:type="spellStart"/>
-            <w:proofErr w:type="gramStart"/>
             <w:r>
               <w:rPr>
                 <w:rFonts w:ascii="Calibri" w:eastAsia="Times New Roman" w:hAnsi="Calibri" w:cs="Calibri"/>
@@ -10155,7 +10133,6 @@
               <w:t>genero</w:t>
             </w:r>
             <w:proofErr w:type="spellEnd"/>
-            <w:proofErr w:type="gramEnd"/>
           </w:p>
         </w:tc>
         <w:tc>
@@ -10474,27 +10451,15 @@
               </w:rPr>
             </w:pPr>
             <w:proofErr w:type="spellStart"/>
-            <w:proofErr w:type="gramStart"/>
-            <w:r>
-              <w:rPr>
-                <w:rFonts w:ascii="Calibri" w:eastAsia="Times New Roman" w:hAnsi="Calibri" w:cs="Calibri"/>
-                <w:color w:val="000000"/>
-                <w:sz w:val="18"/>
-                <w:szCs w:val="18"/>
-                <w:lang w:eastAsia="pt-BR"/>
-              </w:rPr>
-              <w:t>estado</w:t>
-            </w:r>
-            <w:proofErr w:type="gramEnd"/>
-            <w:r>
-              <w:rPr>
-                <w:rFonts w:ascii="Calibri" w:eastAsia="Times New Roman" w:hAnsi="Calibri" w:cs="Calibri"/>
-                <w:color w:val="000000"/>
-                <w:sz w:val="18"/>
-                <w:szCs w:val="18"/>
-                <w:lang w:eastAsia="pt-BR"/>
-              </w:rPr>
-              <w:t>_civil</w:t>
+            <w:r>
+              <w:rPr>
+                <w:rFonts w:ascii="Calibri" w:eastAsia="Times New Roman" w:hAnsi="Calibri" w:cs="Calibri"/>
+                <w:color w:val="000000"/>
+                <w:sz w:val="18"/>
+                <w:szCs w:val="18"/>
+                <w:lang w:eastAsia="pt-BR"/>
+              </w:rPr>
+              <w:t>estado_civil</w:t>
             </w:r>
             <w:proofErr w:type="spellEnd"/>
           </w:p>
@@ -10815,27 +10780,15 @@
               </w:rPr>
             </w:pPr>
             <w:proofErr w:type="spellStart"/>
-            <w:proofErr w:type="gramStart"/>
-            <w:r>
-              <w:rPr>
-                <w:rFonts w:ascii="Calibri" w:eastAsia="Times New Roman" w:hAnsi="Calibri" w:cs="Calibri"/>
-                <w:color w:val="000000"/>
-                <w:sz w:val="18"/>
-                <w:szCs w:val="18"/>
-                <w:lang w:eastAsia="pt-BR"/>
-              </w:rPr>
-              <w:t>rendimento</w:t>
-            </w:r>
-            <w:proofErr w:type="gramEnd"/>
-            <w:r>
-              <w:rPr>
-                <w:rFonts w:ascii="Calibri" w:eastAsia="Times New Roman" w:hAnsi="Calibri" w:cs="Calibri"/>
-                <w:color w:val="000000"/>
-                <w:sz w:val="18"/>
-                <w:szCs w:val="18"/>
-                <w:lang w:eastAsia="pt-BR"/>
-              </w:rPr>
-              <w:t>_mensal</w:t>
+            <w:r>
+              <w:rPr>
+                <w:rFonts w:ascii="Calibri" w:eastAsia="Times New Roman" w:hAnsi="Calibri" w:cs="Calibri"/>
+                <w:color w:val="000000"/>
+                <w:sz w:val="18"/>
+                <w:szCs w:val="18"/>
+                <w:lang w:eastAsia="pt-BR"/>
+              </w:rPr>
+              <w:t>rendimento_mensal</w:t>
             </w:r>
             <w:proofErr w:type="spellEnd"/>
           </w:p>
@@ -11131,7 +11084,6 @@
                 <w:lang w:eastAsia="pt-BR"/>
               </w:rPr>
             </w:pPr>
-            <w:proofErr w:type="gramStart"/>
             <w:r>
               <w:rPr>
                 <w:rFonts w:ascii="Calibri" w:eastAsia="Times New Roman" w:hAnsi="Calibri" w:cs="Calibri"/>
@@ -11142,7 +11094,6 @@
               </w:rPr>
               <w:t>dependentes</w:t>
             </w:r>
-            <w:proofErr w:type="gramEnd"/>
           </w:p>
         </w:tc>
         <w:tc>
@@ -11854,8 +11805,10 @@
                 <w:lang w:eastAsia="pt-BR"/>
               </w:rPr>
             </w:pPr>
-            <w:proofErr w:type="spellStart"/>
-            <w:r>
+          </w:p>
+          <w:p>
+            <w:pPr>
+              <w:spacing w:after="0" w:line="240" w:lineRule="auto"/>
               <w:rPr>
                 <w:rFonts w:ascii="Calibri" w:eastAsia="Times New Roman" w:hAnsi="Calibri" w:cs="Calibri"/>
                 <w:b/>
@@ -11865,6 +11818,19 @@
                 <w:szCs w:val="20"/>
                 <w:lang w:eastAsia="pt-BR"/>
               </w:rPr>
+            </w:pPr>
+            <w:proofErr w:type="spellStart"/>
+            <w:r>
+              <w:rPr>
+                <w:rFonts w:ascii="Calibri" w:eastAsia="Times New Roman" w:hAnsi="Calibri" w:cs="Calibri"/>
+                <w:b/>
+                <w:bCs/>
+                <w:color w:val="000000"/>
+                <w:sz w:val="20"/>
+                <w:szCs w:val="20"/>
+                <w:lang w:eastAsia="pt-BR"/>
+              </w:rPr>
+              <w:lastRenderedPageBreak/>
               <w:t>Table</w:t>
             </w:r>
             <w:proofErr w:type="spellEnd"/>
@@ -11922,6 +11888,7 @@
                 <w:szCs w:val="18"/>
                 <w:lang w:eastAsia="pt-BR"/>
               </w:rPr>
+              <w:lastRenderedPageBreak/>
               <w:t>Columns</w:t>
             </w:r>
             <w:proofErr w:type="spellEnd"/>
@@ -12319,27 +12286,15 @@
               </w:rPr>
             </w:pPr>
             <w:proofErr w:type="spellStart"/>
-            <w:proofErr w:type="gramStart"/>
-            <w:r>
-              <w:rPr>
-                <w:rFonts w:ascii="Calibri" w:eastAsia="Times New Roman" w:hAnsi="Calibri" w:cs="Calibri"/>
-                <w:color w:val="000000"/>
-                <w:sz w:val="18"/>
-                <w:szCs w:val="18"/>
-                <w:lang w:eastAsia="pt-BR"/>
-              </w:rPr>
-              <w:t>id</w:t>
-            </w:r>
-            <w:proofErr w:type="gramEnd"/>
-            <w:r>
-              <w:rPr>
-                <w:rFonts w:ascii="Calibri" w:eastAsia="Times New Roman" w:hAnsi="Calibri" w:cs="Calibri"/>
-                <w:color w:val="000000"/>
-                <w:sz w:val="18"/>
-                <w:szCs w:val="18"/>
-                <w:lang w:eastAsia="pt-BR"/>
-              </w:rPr>
-              <w:t>_taxa</w:t>
+            <w:r>
+              <w:rPr>
+                <w:rFonts w:ascii="Calibri" w:eastAsia="Times New Roman" w:hAnsi="Calibri" w:cs="Calibri"/>
+                <w:color w:val="000000"/>
+                <w:sz w:val="18"/>
+                <w:szCs w:val="18"/>
+                <w:lang w:eastAsia="pt-BR"/>
+              </w:rPr>
+              <w:t>id_taxa</w:t>
             </w:r>
             <w:proofErr w:type="spellEnd"/>
           </w:p>
@@ -12636,7 +12591,6 @@
                 <w:lang w:eastAsia="pt-BR"/>
               </w:rPr>
             </w:pPr>
-            <w:proofErr w:type="gramStart"/>
             <w:r>
               <w:rPr>
                 <w:rFonts w:ascii="Calibri" w:eastAsia="Times New Roman" w:hAnsi="Calibri" w:cs="Calibri"/>
@@ -12647,7 +12601,6 @@
               </w:rPr>
               <w:t>nome</w:t>
             </w:r>
-            <w:proofErr w:type="gramEnd"/>
           </w:p>
         </w:tc>
         <w:tc>
@@ -12965,7 +12918,6 @@
                 <w:lang w:eastAsia="pt-BR"/>
               </w:rPr>
             </w:pPr>
-            <w:proofErr w:type="gramStart"/>
             <w:r>
               <w:rPr>
                 <w:rFonts w:ascii="Calibri" w:eastAsia="Times New Roman" w:hAnsi="Calibri" w:cs="Calibri"/>
@@ -12976,7 +12928,6 @@
               </w:rPr>
               <w:t>porcentagem</w:t>
             </w:r>
-            <w:proofErr w:type="gramEnd"/>
           </w:p>
         </w:tc>
         <w:tc>
@@ -14143,27 +14094,15 @@
               </w:rPr>
             </w:pPr>
             <w:proofErr w:type="spellStart"/>
-            <w:proofErr w:type="gramStart"/>
-            <w:r>
-              <w:rPr>
-                <w:rFonts w:ascii="Calibri" w:eastAsia="Times New Roman" w:hAnsi="Calibri" w:cs="Calibri"/>
-                <w:color w:val="000000"/>
-                <w:sz w:val="18"/>
-                <w:szCs w:val="18"/>
-                <w:lang w:eastAsia="pt-BR"/>
-              </w:rPr>
-              <w:t>id</w:t>
-            </w:r>
-            <w:proofErr w:type="gramEnd"/>
-            <w:r>
-              <w:rPr>
-                <w:rFonts w:ascii="Calibri" w:eastAsia="Times New Roman" w:hAnsi="Calibri" w:cs="Calibri"/>
-                <w:color w:val="000000"/>
-                <w:sz w:val="18"/>
-                <w:szCs w:val="18"/>
-                <w:lang w:eastAsia="pt-BR"/>
-              </w:rPr>
-              <w:t>_carteira</w:t>
+            <w:r>
+              <w:rPr>
+                <w:rFonts w:ascii="Calibri" w:eastAsia="Times New Roman" w:hAnsi="Calibri" w:cs="Calibri"/>
+                <w:color w:val="000000"/>
+                <w:sz w:val="18"/>
+                <w:szCs w:val="18"/>
+                <w:lang w:eastAsia="pt-BR"/>
+              </w:rPr>
+              <w:t>id_carteira</w:t>
             </w:r>
             <w:proofErr w:type="spellEnd"/>
           </w:p>
@@ -14463,27 +14402,15 @@
               </w:rPr>
             </w:pPr>
             <w:proofErr w:type="spellStart"/>
-            <w:proofErr w:type="gramStart"/>
-            <w:r>
-              <w:rPr>
-                <w:rFonts w:ascii="Calibri" w:eastAsia="Times New Roman" w:hAnsi="Calibri" w:cs="Calibri"/>
-                <w:color w:val="000000"/>
-                <w:sz w:val="18"/>
-                <w:szCs w:val="18"/>
-                <w:lang w:eastAsia="pt-BR"/>
-              </w:rPr>
-              <w:t>id</w:t>
-            </w:r>
-            <w:proofErr w:type="gramEnd"/>
-            <w:r>
-              <w:rPr>
-                <w:rFonts w:ascii="Calibri" w:eastAsia="Times New Roman" w:hAnsi="Calibri" w:cs="Calibri"/>
-                <w:color w:val="000000"/>
-                <w:sz w:val="18"/>
-                <w:szCs w:val="18"/>
-                <w:lang w:eastAsia="pt-BR"/>
-              </w:rPr>
-              <w:t>_pessoa</w:t>
+            <w:r>
+              <w:rPr>
+                <w:rFonts w:ascii="Calibri" w:eastAsia="Times New Roman" w:hAnsi="Calibri" w:cs="Calibri"/>
+                <w:color w:val="000000"/>
+                <w:sz w:val="18"/>
+                <w:szCs w:val="18"/>
+                <w:lang w:eastAsia="pt-BR"/>
+              </w:rPr>
+              <w:t>id_pessoa</w:t>
             </w:r>
             <w:proofErr w:type="spellEnd"/>
           </w:p>
@@ -15655,27 +15582,15 @@
               </w:rPr>
             </w:pPr>
             <w:proofErr w:type="spellStart"/>
-            <w:proofErr w:type="gramStart"/>
-            <w:r>
-              <w:rPr>
-                <w:rFonts w:ascii="Calibri" w:eastAsia="Times New Roman" w:hAnsi="Calibri" w:cs="Calibri"/>
-                <w:color w:val="000000"/>
-                <w:sz w:val="18"/>
-                <w:szCs w:val="18"/>
-                <w:lang w:eastAsia="pt-BR"/>
-              </w:rPr>
-              <w:t>id</w:t>
-            </w:r>
-            <w:proofErr w:type="gramEnd"/>
-            <w:r>
-              <w:rPr>
-                <w:rFonts w:ascii="Calibri" w:eastAsia="Times New Roman" w:hAnsi="Calibri" w:cs="Calibri"/>
-                <w:color w:val="000000"/>
-                <w:sz w:val="18"/>
-                <w:szCs w:val="18"/>
-                <w:lang w:eastAsia="pt-BR"/>
-              </w:rPr>
-              <w:t>_documento</w:t>
+            <w:r>
+              <w:rPr>
+                <w:rFonts w:ascii="Calibri" w:eastAsia="Times New Roman" w:hAnsi="Calibri" w:cs="Calibri"/>
+                <w:color w:val="000000"/>
+                <w:sz w:val="18"/>
+                <w:szCs w:val="18"/>
+                <w:lang w:eastAsia="pt-BR"/>
+              </w:rPr>
+              <w:t>id_documento</w:t>
             </w:r>
             <w:proofErr w:type="spellEnd"/>
           </w:p>
@@ -15975,27 +15890,15 @@
               </w:rPr>
             </w:pPr>
             <w:proofErr w:type="spellStart"/>
-            <w:proofErr w:type="gramStart"/>
-            <w:r>
-              <w:rPr>
-                <w:rFonts w:ascii="Calibri" w:eastAsia="Times New Roman" w:hAnsi="Calibri" w:cs="Calibri"/>
-                <w:color w:val="000000"/>
-                <w:sz w:val="18"/>
-                <w:szCs w:val="18"/>
-                <w:lang w:eastAsia="pt-BR"/>
-              </w:rPr>
-              <w:t>id</w:t>
-            </w:r>
-            <w:proofErr w:type="gramEnd"/>
-            <w:r>
-              <w:rPr>
-                <w:rFonts w:ascii="Calibri" w:eastAsia="Times New Roman" w:hAnsi="Calibri" w:cs="Calibri"/>
-                <w:color w:val="000000"/>
-                <w:sz w:val="18"/>
-                <w:szCs w:val="18"/>
-                <w:lang w:eastAsia="pt-BR"/>
-              </w:rPr>
-              <w:t>_pessoa</w:t>
+            <w:r>
+              <w:rPr>
+                <w:rFonts w:ascii="Calibri" w:eastAsia="Times New Roman" w:hAnsi="Calibri" w:cs="Calibri"/>
+                <w:color w:val="000000"/>
+                <w:sz w:val="18"/>
+                <w:szCs w:val="18"/>
+                <w:lang w:eastAsia="pt-BR"/>
+              </w:rPr>
+              <w:t>id_pessoa</w:t>
             </w:r>
             <w:proofErr w:type="spellEnd"/>
           </w:p>
@@ -17167,27 +17070,15 @@
               </w:rPr>
             </w:pPr>
             <w:proofErr w:type="spellStart"/>
-            <w:proofErr w:type="gramStart"/>
-            <w:r>
-              <w:rPr>
-                <w:rFonts w:ascii="Calibri" w:eastAsia="Times New Roman" w:hAnsi="Calibri" w:cs="Calibri"/>
-                <w:color w:val="000000"/>
-                <w:sz w:val="18"/>
-                <w:szCs w:val="18"/>
-                <w:lang w:eastAsia="pt-BR"/>
-              </w:rPr>
-              <w:t>id</w:t>
-            </w:r>
-            <w:proofErr w:type="gramEnd"/>
-            <w:r>
-              <w:rPr>
-                <w:rFonts w:ascii="Calibri" w:eastAsia="Times New Roman" w:hAnsi="Calibri" w:cs="Calibri"/>
-                <w:color w:val="000000"/>
-                <w:sz w:val="18"/>
-                <w:szCs w:val="18"/>
-                <w:lang w:eastAsia="pt-BR"/>
-              </w:rPr>
-              <w:t>_endereco</w:t>
+            <w:r>
+              <w:rPr>
+                <w:rFonts w:ascii="Calibri" w:eastAsia="Times New Roman" w:hAnsi="Calibri" w:cs="Calibri"/>
+                <w:color w:val="000000"/>
+                <w:sz w:val="18"/>
+                <w:szCs w:val="18"/>
+                <w:lang w:eastAsia="pt-BR"/>
+              </w:rPr>
+              <w:t>id_endereco</w:t>
             </w:r>
             <w:proofErr w:type="spellEnd"/>
           </w:p>
@@ -17487,27 +17378,15 @@
               </w:rPr>
             </w:pPr>
             <w:proofErr w:type="spellStart"/>
-            <w:proofErr w:type="gramStart"/>
-            <w:r>
-              <w:rPr>
-                <w:rFonts w:ascii="Calibri" w:eastAsia="Times New Roman" w:hAnsi="Calibri" w:cs="Calibri"/>
-                <w:color w:val="000000"/>
-                <w:sz w:val="18"/>
-                <w:szCs w:val="18"/>
-                <w:lang w:eastAsia="pt-BR"/>
-              </w:rPr>
-              <w:t>id</w:t>
-            </w:r>
-            <w:proofErr w:type="gramEnd"/>
-            <w:r>
-              <w:rPr>
-                <w:rFonts w:ascii="Calibri" w:eastAsia="Times New Roman" w:hAnsi="Calibri" w:cs="Calibri"/>
-                <w:color w:val="000000"/>
-                <w:sz w:val="18"/>
-                <w:szCs w:val="18"/>
-                <w:lang w:eastAsia="pt-BR"/>
-              </w:rPr>
-              <w:t>_pessoa</w:t>
+            <w:r>
+              <w:rPr>
+                <w:rFonts w:ascii="Calibri" w:eastAsia="Times New Roman" w:hAnsi="Calibri" w:cs="Calibri"/>
+                <w:color w:val="000000"/>
+                <w:sz w:val="18"/>
+                <w:szCs w:val="18"/>
+                <w:lang w:eastAsia="pt-BR"/>
+              </w:rPr>
+              <w:t>id_pessoa</w:t>
             </w:r>
             <w:proofErr w:type="spellEnd"/>
           </w:p>
@@ -18679,27 +18558,15 @@
               </w:rPr>
             </w:pPr>
             <w:proofErr w:type="spellStart"/>
-            <w:proofErr w:type="gramStart"/>
-            <w:r>
-              <w:rPr>
-                <w:rFonts w:ascii="Calibri" w:eastAsia="Times New Roman" w:hAnsi="Calibri" w:cs="Calibri"/>
-                <w:color w:val="000000"/>
-                <w:sz w:val="18"/>
-                <w:szCs w:val="18"/>
-                <w:lang w:eastAsia="pt-BR"/>
-              </w:rPr>
-              <w:t>id</w:t>
-            </w:r>
-            <w:proofErr w:type="gramEnd"/>
-            <w:r>
-              <w:rPr>
-                <w:rFonts w:ascii="Calibri" w:eastAsia="Times New Roman" w:hAnsi="Calibri" w:cs="Calibri"/>
-                <w:color w:val="000000"/>
-                <w:sz w:val="18"/>
-                <w:szCs w:val="18"/>
-                <w:lang w:eastAsia="pt-BR"/>
-              </w:rPr>
-              <w:t>_taxa</w:t>
+            <w:r>
+              <w:rPr>
+                <w:rFonts w:ascii="Calibri" w:eastAsia="Times New Roman" w:hAnsi="Calibri" w:cs="Calibri"/>
+                <w:color w:val="000000"/>
+                <w:sz w:val="18"/>
+                <w:szCs w:val="18"/>
+                <w:lang w:eastAsia="pt-BR"/>
+              </w:rPr>
+              <w:t>id_taxa</w:t>
             </w:r>
             <w:proofErr w:type="spellEnd"/>
           </w:p>
@@ -18999,27 +18866,15 @@
               </w:rPr>
             </w:pPr>
             <w:proofErr w:type="spellStart"/>
-            <w:proofErr w:type="gramStart"/>
-            <w:r>
-              <w:rPr>
-                <w:rFonts w:ascii="Calibri" w:eastAsia="Times New Roman" w:hAnsi="Calibri" w:cs="Calibri"/>
-                <w:color w:val="000000"/>
-                <w:sz w:val="18"/>
-                <w:szCs w:val="18"/>
-                <w:lang w:eastAsia="pt-BR"/>
-              </w:rPr>
-              <w:t>id</w:t>
-            </w:r>
-            <w:proofErr w:type="gramEnd"/>
-            <w:r>
-              <w:rPr>
-                <w:rFonts w:ascii="Calibri" w:eastAsia="Times New Roman" w:hAnsi="Calibri" w:cs="Calibri"/>
-                <w:color w:val="000000"/>
-                <w:sz w:val="18"/>
-                <w:szCs w:val="18"/>
-                <w:lang w:eastAsia="pt-BR"/>
-              </w:rPr>
-              <w:t>_pessoa</w:t>
+            <w:r>
+              <w:rPr>
+                <w:rFonts w:ascii="Calibri" w:eastAsia="Times New Roman" w:hAnsi="Calibri" w:cs="Calibri"/>
+                <w:color w:val="000000"/>
+                <w:sz w:val="18"/>
+                <w:szCs w:val="18"/>
+                <w:lang w:eastAsia="pt-BR"/>
+              </w:rPr>
+              <w:t>id_pessoa</w:t>
             </w:r>
             <w:proofErr w:type="spellEnd"/>
           </w:p>
@@ -19277,6 +19132,144 @@
         </w:rPr>
       </w:pPr>
     </w:p>
+    <w:p>
+      <w:pPr>
+        <w:rPr>
+          <w:sz w:val="14"/>
+          <w:szCs w:val="14"/>
+        </w:rPr>
+      </w:pPr>
+    </w:p>
+    <w:p>
+      <w:pPr>
+        <w:rPr>
+          <w:sz w:val="14"/>
+          <w:szCs w:val="14"/>
+        </w:rPr>
+      </w:pPr>
+    </w:p>
+    <w:p>
+      <w:pPr>
+        <w:rPr>
+          <w:sz w:val="14"/>
+          <w:szCs w:val="14"/>
+        </w:rPr>
+      </w:pPr>
+    </w:p>
+    <w:p>
+      <w:pPr>
+        <w:rPr>
+          <w:sz w:val="14"/>
+          <w:szCs w:val="14"/>
+        </w:rPr>
+      </w:pPr>
+    </w:p>
+    <w:p>
+      <w:pPr>
+        <w:rPr>
+          <w:sz w:val="14"/>
+          <w:szCs w:val="14"/>
+        </w:rPr>
+      </w:pPr>
+    </w:p>
+    <w:p>
+      <w:pPr>
+        <w:rPr>
+          <w:sz w:val="14"/>
+          <w:szCs w:val="14"/>
+        </w:rPr>
+      </w:pPr>
+    </w:p>
+    <w:p>
+      <w:pPr>
+        <w:rPr>
+          <w:sz w:val="14"/>
+          <w:szCs w:val="14"/>
+        </w:rPr>
+      </w:pPr>
+    </w:p>
+    <w:p>
+      <w:pPr>
+        <w:jc w:val="center"/>
+        <w:rPr>
+          <w:b/>
+          <w:bCs/>
+          <w:sz w:val="26"/>
+          <w:szCs w:val="26"/>
+        </w:rPr>
+      </w:pPr>
+      <w:r>
+        <w:rPr>
+          <w:b/>
+          <w:bCs/>
+          <w:sz w:val="26"/>
+          <w:szCs w:val="26"/>
+        </w:rPr>
+        <w:lastRenderedPageBreak/>
+        <w:t>APÊNDICE A</w:t>
+      </w:r>
+    </w:p>
+    <w:p>
+      <w:pPr>
+        <w:jc w:val="center"/>
+        <w:rPr>
+          <w:b/>
+          <w:bCs/>
+          <w:sz w:val="28"/>
+          <w:szCs w:val="28"/>
+        </w:rPr>
+      </w:pPr>
+      <w:r>
+        <w:rPr>
+          <w:b/>
+          <w:bCs/>
+          <w:noProof/>
+          <w:sz w:val="28"/>
+          <w:szCs w:val="28"/>
+        </w:rPr>
+        <w:drawing>
+          <wp:inline distT="0" distB="0" distL="0" distR="0" wp14:anchorId="57811CE5" wp14:editId="30010E69">
+            <wp:extent cx="8394546" cy="6083612"/>
+            <wp:effectExtent l="0" t="6667" r="317" b="318"/>
+            <wp:docPr id="4" name="Imagem 4" descr="Diagrama&#10;&#10;Descrição gerada automaticamente"/>
+            <wp:cNvGraphicFramePr>
+              <a:graphicFrameLocks xmlns:a="http://schemas.openxmlformats.org/drawingml/2006/main" noChangeAspect="1"/>
+            </wp:cNvGraphicFramePr>
+            <a:graphic xmlns:a="http://schemas.openxmlformats.org/drawingml/2006/main">
+              <a:graphicData uri="http://schemas.openxmlformats.org/drawingml/2006/picture">
+                <pic:pic xmlns:pic="http://schemas.openxmlformats.org/drawingml/2006/picture">
+                  <pic:nvPicPr>
+                    <pic:cNvPr id="4" name="Imagem 4" descr="Diagrama&#10;&#10;Descrição gerada automaticamente"/>
+                    <pic:cNvPicPr/>
+                  </pic:nvPicPr>
+                  <pic:blipFill>
+                    <a:blip r:embed="rId8" cstate="print">
+                      <a:extLst>
+                        <a:ext uri="{28A0092B-C50C-407E-A947-70E740481C1C}">
+                          <a14:useLocalDpi xmlns:a14="http://schemas.microsoft.com/office/drawing/2010/main" val="0"/>
+                        </a:ext>
+                      </a:extLst>
+                    </a:blip>
+                    <a:stretch>
+                      <a:fillRect/>
+                    </a:stretch>
+                  </pic:blipFill>
+                  <pic:spPr>
+                    <a:xfrm rot="16200000">
+                      <a:off x="0" y="0"/>
+                      <a:ext cx="8463135" cy="6133319"/>
+                    </a:xfrm>
+                    <a:prstGeom prst="rect">
+                      <a:avLst/>
+                    </a:prstGeom>
+                  </pic:spPr>
+                </pic:pic>
+              </a:graphicData>
+            </a:graphic>
+          </wp:inline>
+        </w:drawing>
+      </w:r>
+    </w:p>
     <w:sectPr>
       <w:pgSz w:w="11906" w:h="16838"/>
       <w:pgMar w:top="1417" w:right="1701" w:bottom="1417" w:left="1701" w:header="708" w:footer="708" w:gutter="0"/>
@@ -19288,7 +19281,7 @@
 </file>
 
 <file path=word/numbering.xml><?xml version="1.0" encoding="utf-8"?>
-<w:numbering xmlns:wpc="http://schemas.microsoft.com/office/word/2010/wordprocessingCanvas" xmlns:mc="http://schemas.openxmlformats.org/markup-compatibility/2006" xmlns:o="urn:schemas-microsoft-com:office:office" xmlns:r="http://schemas.openxmlformats.org/officeDocument/2006/relationships" xmlns:m="http://schemas.openxmlformats.org/officeDocument/2006/math" xmlns:v="urn:schemas-microsoft-com:vml" xmlns:wp14="http://schemas.microsoft.com/office/word/2010/wordprocessingDrawing" xmlns:wp="http://schemas.openxmlformats.org/drawingml/2006/wordprocessingDrawing" xmlns:w10="urn:schemas-microsoft-com:office:word" xmlns:w="http://schemas.openxmlformats.org/wordprocessingml/2006/main" xmlns:w14="http://schemas.microsoft.com/office/word/2010/wordml" xmlns:w15="http://schemas.microsoft.com/office/word/2012/wordml" xmlns:wpg="http://schemas.microsoft.com/office/word/2010/wordprocessingGroup" xmlns:wpi="http://schemas.microsoft.com/office/word/2010/wordprocessingInk" xmlns:wne="http://schemas.microsoft.com/office/word/2006/wordml" xmlns:wps="http://schemas.microsoft.com/office/word/2010/wordprocessingShape" mc:Ignorable="w14 w15 wp14">
+<w:numbering xmlns:wpc="http://schemas.microsoft.com/office/word/2010/wordprocessingCanvas" xmlns:cx="http://schemas.microsoft.com/office/drawing/2014/chartex" xmlns:cx1="http://schemas.microsoft.com/office/drawing/2015/9/8/chartex" xmlns:cx2="http://schemas.microsoft.com/office/drawing/2015/10/21/chartex" xmlns:cx3="http://schemas.microsoft.com/office/drawing/2016/5/9/chartex" xmlns:cx4="http://schemas.microsoft.com/office/drawing/2016/5/10/chartex" xmlns:cx5="http://schemas.microsoft.com/office/drawing/2016/5/11/chartex" xmlns:cx6="http://schemas.microsoft.com/office/drawing/2016/5/12/chartex" xmlns:cx7="http://schemas.microsoft.com/office/drawing/2016/5/13/chartex" xmlns:cx8="http://schemas.microsoft.com/office/drawing/2016/5/14/chartex" xmlns:mc="http://schemas.openxmlformats.org/markup-compatibility/2006" xmlns:aink="http://schemas.microsoft.com/office/drawing/2016/ink" xmlns:am3d="http://schemas.microsoft.com/office/drawing/2017/model3d" xmlns:o="urn:schemas-microsoft-com:office:office" xmlns:oel="http://schemas.microsoft.com/office/2019/extlst" xmlns:r="http://schemas.openxmlformats.org/officeDocument/2006/relationships" xmlns:m="http://schemas.openxmlformats.org/officeDocument/2006/math" xmlns:v="urn:schemas-microsoft-com:vml" xmlns:wp14="http://schemas.microsoft.com/office/word/2010/wordprocessingDrawing" xmlns:wp="http://schemas.openxmlformats.org/drawingml/2006/wordprocessingDrawing" xmlns:w10="urn:schemas-microsoft-com:office:word" xmlns:w="http://schemas.openxmlformats.org/wordprocessingml/2006/main" xmlns:w14="http://schemas.microsoft.com/office/word/2010/wordml" xmlns:w15="http://schemas.microsoft.com/office/word/2012/wordml" xmlns:w16cex="http://schemas.microsoft.com/office/word/2018/wordml/cex" xmlns:w16cid="http://schemas.microsoft.com/office/word/2016/wordml/cid" xmlns:w16="http://schemas.microsoft.com/office/word/2018/wordml" xmlns:w16sdtdh="http://schemas.microsoft.com/office/word/2020/wordml/sdtdatahash" xmlns:w16se="http://schemas.microsoft.com/office/word/2015/wordml/symex" xmlns:wpg="http://schemas.microsoft.com/office/word/2010/wordprocessingGroup" xmlns:wpi="http://schemas.microsoft.com/office/word/2010/wordprocessingInk" xmlns:wne="http://schemas.microsoft.com/office/word/2006/wordml" xmlns:wps="http://schemas.microsoft.com/office/word/2010/wordprocessingShape" mc:Ignorable="w14 w15 w16se w16cid w16 w16cex w16sdtdh wp14">
   <w:abstractNum w:abstractNumId="0" w15:restartNumberingAfterBreak="0">
     <w:nsid w:val="5F910263"/>
     <w:multiLevelType w:val="hybridMultilevel"/>
@@ -19513,17 +19506,17 @@
       </w:rPr>
     </w:lvl>
   </w:abstractNum>
-  <w:num w:numId="1">
+  <w:num w:numId="1" w16cid:durableId="1425566875">
     <w:abstractNumId w:val="1"/>
   </w:num>
-  <w:num w:numId="2">
+  <w:num w:numId="2" w16cid:durableId="1967392776">
     <w:abstractNumId w:val="0"/>
   </w:num>
 </w:numbering>
 </file>
 
 <file path=word/styles.xml><?xml version="1.0" encoding="utf-8"?>
-<w:styles xmlns:mc="http://schemas.openxmlformats.org/markup-compatibility/2006" xmlns:r="http://schemas.openxmlformats.org/officeDocument/2006/relationships" xmlns:w="http://schemas.openxmlformats.org/wordprocessingml/2006/main" xmlns:w14="http://schemas.microsoft.com/office/word/2010/wordml" xmlns:w15="http://schemas.microsoft.com/office/word/2012/wordml" mc:Ignorable="w14 w15">
+<w:styles xmlns:mc="http://schemas.openxmlformats.org/markup-compatibility/2006" xmlns:r="http://schemas.openxmlformats.org/officeDocument/2006/relationships" xmlns:w="http://schemas.openxmlformats.org/wordprocessingml/2006/main" xmlns:w14="http://schemas.microsoft.com/office/word/2010/wordml" xmlns:w15="http://schemas.microsoft.com/office/word/2012/wordml" xmlns:w16cex="http://schemas.microsoft.com/office/word/2018/wordml/cex" xmlns:w16cid="http://schemas.microsoft.com/office/word/2016/wordml/cid" xmlns:w16="http://schemas.microsoft.com/office/word/2018/wordml" xmlns:w16sdtdh="http://schemas.microsoft.com/office/word/2020/wordml/sdtdatahash" xmlns:w16se="http://schemas.microsoft.com/office/word/2015/wordml/symex" mc:Ignorable="w14 w15 w16se w16cid w16 w16cex w16sdtdh">
   <w:docDefaults>
     <w:rPrDefault>
       <w:rPr>
@@ -19539,7 +19532,7 @@
       </w:pPr>
     </w:pPrDefault>
   </w:docDefaults>
-  <w:latentStyles w:defLockedState="0" w:defUIPriority="99" w:defSemiHidden="0" w:defUnhideWhenUsed="0" w:defQFormat="0" w:count="371">
+  <w:latentStyles w:defLockedState="0" w:defUIPriority="99" w:defSemiHidden="0" w:defUnhideWhenUsed="0" w:defQFormat="0" w:count="376">
     <w:lsdException w:name="Normal" w:uiPriority="0" w:qFormat="1"/>
     <w:lsdException w:name="heading 1" w:uiPriority="9" w:qFormat="1"/>
     <w:lsdException w:name="heading 2" w:semiHidden="1" w:uiPriority="9" w:unhideWhenUsed="1" w:qFormat="1"/>
@@ -19911,6 +19904,11 @@
     <w:lsdException w:name="List Table 5 Dark Accent 6" w:uiPriority="50"/>
     <w:lsdException w:name="List Table 6 Colorful Accent 6" w:uiPriority="51"/>
     <w:lsdException w:name="List Table 7 Colorful Accent 6" w:uiPriority="52"/>
+    <w:lsdException w:name="Mention" w:semiHidden="1" w:unhideWhenUsed="1"/>
+    <w:lsdException w:name="Smart Hyperlink" w:semiHidden="1" w:unhideWhenUsed="1"/>
+    <w:lsdException w:name="Hashtag" w:semiHidden="1" w:unhideWhenUsed="1"/>
+    <w:lsdException w:name="Unresolved Mention" w:semiHidden="1" w:unhideWhenUsed="1"/>
+    <w:lsdException w:name="Smart Link" w:semiHidden="1" w:unhideWhenUsed="1"/>
   </w:latentStyles>
   <w:style w:type="paragraph" w:default="1" w:styleId="Normal">
     <w:name w:val="Normal"/>

</xml_diff>